<commit_message>
file reorg + create megatable
</commit_message>
<xml_diff>
--- a/Project2_part_2.docx
+++ b/Project2_part_2.docx
@@ -149,6 +149,20 @@
         </w:rPr>
         <w:t xml:space="preserve">After setting up local development environments to be the same (same ports, package versions, IDE, configurations, etc.), we will use GitHub to share code between one another. For raw data, due to the size and perhaps sensitivity of the files, we will each download those locally instead of sharing on GitHub. </w:t>
       </w:r>
+      <w:r>
+        <w:rPr>
+          <w:rFonts w:asciiTheme="minorHAnsi" w:hAnsiTheme="minorHAnsi"/>
+          <w:color w:val="0432FF"/>
+        </w:rPr>
+        <w:br/>
+      </w:r>
+      <w:r>
+        <w:rPr>
+          <w:rFonts w:asciiTheme="minorHAnsi" w:hAnsiTheme="minorHAnsi"/>
+          <w:color w:val="0432FF"/>
+        </w:rPr>
+        <w:br/>
+      </w:r>
     </w:p>
     <w:p>
       <w:pPr>
@@ -206,8 +220,6 @@
         <w:ind w:left="1080"/>
         <w:rPr>
           <w:rFonts w:asciiTheme="minorHAnsi" w:hAnsiTheme="minorHAnsi"/>
-          <w:color w:val="0432FF"/>
-          <w:u w:val="single"/>
         </w:rPr>
       </w:pPr>
       <w:r>
@@ -252,12 +264,42 @@
         </w:rPr>
         <w:t xml:space="preserve"> and any other tables that you have designed. </w:t>
       </w:r>
-      <w:r>
-        <w:rPr>
-          <w:rFonts w:asciiTheme="minorHAnsi" w:hAnsiTheme="minorHAnsi"/>
+    </w:p>
+    <w:p>
+      <w:pPr>
+        <w:rPr>
+          <w:color w:val="0432FF"/>
+        </w:rPr>
+      </w:pPr>
+      <w:r>
+        <w:rPr>
+          <w:rFonts w:eastAsia="Times New Roman" w:cs="Times New Roman"/>
+          <w:color w:val="0432FF"/>
+          <w:sz w:val="22"/>
+          <w:szCs w:val="20"/>
         </w:rPr>
         <w:br/>
       </w:r>
+      <w:r>
+        <w:rPr>
+          <w:color w:val="0432FF"/>
+        </w:rPr>
+        <w:t xml:space="preserve">The megatable for this project includes data for each pitch during every at bat, while also containing details about each at bat for every pitch. The obvious decomposition for us here was to decompose into a table that contains pitch data (pitches) and a table that contains at bat data (atbats). These two tables are joined on the foreign key ab_id, which is also the primary key for the atbats table. All fields in the atbats table are functionally dependent upon ab_id. The screenshots of </w:t>
+      </w:r>
+      <w:r>
+        <w:rPr>
+          <w:color w:val="0432FF"/>
+        </w:rPr>
+        <w:t xml:space="preserve">how we created </w:t>
+      </w:r>
+      <w:r>
+        <w:rPr>
+          <w:color w:val="0432FF"/>
+        </w:rPr>
+        <w:t>our megatable, as well as our decomposed tables are included below:</w:t>
+      </w:r>
+      <w:bookmarkStart w:id="0" w:name="_GoBack"/>
+      <w:bookmarkEnd w:id="0"/>
     </w:p>
     <w:p>
       <w:pPr>
@@ -266,15 +308,70 @@
         <w:rPr>
           <w:rFonts w:asciiTheme="minorHAnsi" w:hAnsiTheme="minorHAnsi"/>
           <w:color w:val="0432FF"/>
-          <w:u w:val="single"/>
-        </w:rPr>
-      </w:pPr>
-      <w:r>
-        <w:rPr>
-          <w:rFonts w:asciiTheme="minorHAnsi" w:hAnsiTheme="minorHAnsi"/>
-          <w:color w:val="0432FF"/>
-          <w:u w:val="single"/>
-        </w:rPr>
+        </w:rPr>
+      </w:pPr>
+    </w:p>
+    <w:p>
+      <w:pPr>
+        <w:pStyle w:val="Exerciseindented"/>
+        <w:ind w:left="1080"/>
+        <w:rPr>
+          <w:rFonts w:asciiTheme="minorHAnsi" w:hAnsiTheme="minorHAnsi"/>
+          <w:color w:val="0432FF"/>
+          <w:u w:val="single"/>
+        </w:rPr>
+      </w:pPr>
+    </w:p>
+    <w:p>
+      <w:pPr>
+        <w:pStyle w:val="Exerciseindented"/>
+        <w:ind w:left="1080"/>
+        <w:rPr>
+          <w:rFonts w:asciiTheme="minorHAnsi" w:hAnsiTheme="minorHAnsi"/>
+          <w:color w:val="0432FF"/>
+          <w:u w:val="single"/>
+        </w:rPr>
+      </w:pPr>
+    </w:p>
+    <w:p>
+      <w:pPr>
+        <w:pStyle w:val="Exerciseindented"/>
+        <w:ind w:left="1080"/>
+        <w:rPr>
+          <w:rFonts w:asciiTheme="minorHAnsi" w:hAnsiTheme="minorHAnsi"/>
+          <w:color w:val="0432FF"/>
+          <w:u w:val="single"/>
+        </w:rPr>
+      </w:pPr>
+    </w:p>
+    <w:p>
+      <w:pPr>
+        <w:pStyle w:val="Exerciseindented"/>
+        <w:ind w:left="1080"/>
+        <w:rPr>
+          <w:rFonts w:asciiTheme="minorHAnsi" w:hAnsiTheme="minorHAnsi"/>
+          <w:color w:val="0432FF"/>
+          <w:u w:val="single"/>
+        </w:rPr>
+      </w:pPr>
+    </w:p>
+    <w:p>
+      <w:pPr>
+        <w:pStyle w:val="Exerciseindented"/>
+        <w:ind w:left="1080"/>
+        <w:rPr>
+          <w:rFonts w:asciiTheme="minorHAnsi" w:hAnsiTheme="minorHAnsi"/>
+          <w:color w:val="0432FF"/>
+          <w:u w:val="single"/>
+        </w:rPr>
+      </w:pPr>
+      <w:r>
+        <w:rPr>
+          <w:rFonts w:asciiTheme="minorHAnsi" w:hAnsiTheme="minorHAnsi"/>
+          <w:color w:val="0432FF"/>
+          <w:u w:val="single"/>
+        </w:rPr>
+        <w:lastRenderedPageBreak/>
         <w:t>CREATE TABLE statement for `</w:t>
       </w:r>
       <w:r>
@@ -283,15 +380,31 @@
           <w:color w:val="0432FF"/>
           <w:u w:val="single"/>
         </w:rPr>
-        <w:t>atbats</w:t>
-      </w:r>
-      <w:r>
-        <w:rPr>
-          <w:rFonts w:asciiTheme="minorHAnsi" w:hAnsiTheme="minorHAnsi"/>
-          <w:color w:val="0432FF"/>
-          <w:u w:val="single"/>
-        </w:rPr>
-        <w:t>` (</w:t>
+        <w:t>pitch_data</w:t>
+      </w:r>
+      <w:r>
+        <w:rPr>
+          <w:rFonts w:asciiTheme="minorHAnsi" w:hAnsiTheme="minorHAnsi"/>
+          <w:color w:val="0432FF"/>
+          <w:u w:val="single"/>
+        </w:rPr>
+        <w:t>`</w:t>
+      </w:r>
+      <w:r>
+        <w:rPr>
+          <w:rFonts w:asciiTheme="minorHAnsi" w:hAnsiTheme="minorHAnsi"/>
+          <w:color w:val="0432FF"/>
+          <w:u w:val="single"/>
+        </w:rPr>
+        <w:t xml:space="preserve"> megatable</w:t>
+      </w:r>
+      <w:r>
+        <w:rPr>
+          <w:rFonts w:asciiTheme="minorHAnsi" w:hAnsiTheme="minorHAnsi"/>
+          <w:color w:val="0432FF"/>
+          <w:u w:val="single"/>
+        </w:rPr>
+        <w:t xml:space="preserve"> (</w:t>
       </w:r>
       <w:r>
         <w:rPr>
@@ -316,18 +429,22 @@
         <w:ind w:left="1080"/>
         <w:rPr>
           <w:rFonts w:asciiTheme="minorHAnsi" w:hAnsiTheme="minorHAnsi"/>
+          <w:color w:val="0432FF"/>
+          <w:u w:val="single"/>
         </w:rPr>
       </w:pPr>
       <w:r>
         <w:rPr>
           <w:rFonts w:asciiTheme="minorHAnsi" w:hAnsiTheme="minorHAnsi"/>
           <w:noProof/>
+          <w:color w:val="0432FF"/>
+          <w:u w:val="single"/>
         </w:rPr>
         <w:drawing>
-          <wp:inline distT="0" distB="0" distL="0" distR="0" wp14:anchorId="6265A036" wp14:editId="6FC03558">
-            <wp:extent cx="3020291" cy="2334083"/>
-            <wp:effectExtent l="0" t="0" r="2540" b="3175"/>
-            <wp:docPr id="3" name="Picture 3"/>
+          <wp:inline distT="0" distB="0" distL="0" distR="0" wp14:anchorId="109E4C2A" wp14:editId="2861C2A6">
+            <wp:extent cx="3657600" cy="7921539"/>
+            <wp:effectExtent l="0" t="0" r="0" b="3810"/>
+            <wp:docPr id="7" name="Picture 7"/>
             <wp:cNvGraphicFramePr>
               <a:graphicFrameLocks xmlns:a="http://schemas.openxmlformats.org/drawingml/2006/main" noChangeAspect="1"/>
             </wp:cNvGraphicFramePr>
@@ -335,7 +452,7 @@
               <a:graphicData uri="http://schemas.openxmlformats.org/drawingml/2006/picture">
                 <pic:pic xmlns:pic="http://schemas.openxmlformats.org/drawingml/2006/picture">
                   <pic:nvPicPr>
-                    <pic:cNvPr id="3" name="Screen Shot 2022-03-30 at 5.03.00 PM.png"/>
+                    <pic:cNvPr id="7" name="Screen Shot 2022-04-02 at 12.27.00 PM.png"/>
                     <pic:cNvPicPr/>
                   </pic:nvPicPr>
                   <pic:blipFill>
@@ -347,7 +464,7 @@
                   <pic:spPr>
                     <a:xfrm>
                       <a:off x="0" y="0"/>
-                      <a:ext cx="3028618" cy="2340518"/>
+                      <a:ext cx="3667544" cy="7943076"/>
                     </a:xfrm>
                     <a:prstGeom prst="rect">
                       <a:avLst/>
@@ -395,6 +512,17 @@
         </w:rPr>
         <w:t>creenshots below)</w:t>
       </w:r>
+    </w:p>
+    <w:p>
+      <w:pPr>
+        <w:pStyle w:val="Exerciseindented"/>
+        <w:ind w:left="1080"/>
+        <w:rPr>
+          <w:rFonts w:asciiTheme="minorHAnsi" w:hAnsiTheme="minorHAnsi"/>
+          <w:color w:val="0432FF"/>
+          <w:u w:val="single"/>
+        </w:rPr>
+      </w:pPr>
       <w:r>
         <w:rPr>
           <w:rFonts w:asciiTheme="minorHAnsi" w:hAnsiTheme="minorHAnsi"/>
@@ -403,9 +531,9 @@
           <w:u w:val="single"/>
         </w:rPr>
         <w:drawing>
-          <wp:inline distT="0" distB="0" distL="0" distR="0" wp14:anchorId="6301FB95" wp14:editId="3E82F382">
-            <wp:extent cx="3226035" cy="6705600"/>
-            <wp:effectExtent l="0" t="0" r="0" b="0"/>
+          <wp:inline distT="0" distB="0" distL="0" distR="0" wp14:anchorId="6301FB95" wp14:editId="34075C2F">
+            <wp:extent cx="3732602" cy="7758546"/>
+            <wp:effectExtent l="0" t="0" r="1270" b="1270"/>
             <wp:docPr id="6" name="Picture 6"/>
             <wp:cNvGraphicFramePr>
               <a:graphicFrameLocks xmlns:a="http://schemas.openxmlformats.org/drawingml/2006/main" noChangeAspect="1"/>
@@ -426,7 +554,7 @@
                   <pic:spPr>
                     <a:xfrm>
                       <a:off x="0" y="0"/>
-                      <a:ext cx="3228029" cy="6709745"/>
+                      <a:ext cx="3748096" cy="7790752"/>
                     </a:xfrm>
                     <a:prstGeom prst="rect">
                       <a:avLst/>
@@ -445,6 +573,8 @@
         <w:ind w:left="1080"/>
         <w:rPr>
           <w:rFonts w:asciiTheme="minorHAnsi" w:hAnsiTheme="minorHAnsi"/>
+          <w:color w:val="0432FF"/>
+          <w:u w:val="single"/>
         </w:rPr>
       </w:pPr>
     </w:p>
@@ -454,6 +584,107 @@
         <w:ind w:left="1080"/>
         <w:rPr>
           <w:rFonts w:asciiTheme="minorHAnsi" w:hAnsiTheme="minorHAnsi"/>
+          <w:color w:val="0432FF"/>
+          <w:u w:val="single"/>
+        </w:rPr>
+      </w:pPr>
+      <w:r>
+        <w:rPr>
+          <w:rFonts w:asciiTheme="minorHAnsi" w:hAnsiTheme="minorHAnsi"/>
+          <w:color w:val="0432FF"/>
+          <w:u w:val="single"/>
+        </w:rPr>
+        <w:t>CREATE TABLE statement for `</w:t>
+      </w:r>
+      <w:r>
+        <w:rPr>
+          <w:rFonts w:asciiTheme="minorHAnsi" w:hAnsiTheme="minorHAnsi"/>
+          <w:color w:val="0432FF"/>
+          <w:u w:val="single"/>
+        </w:rPr>
+        <w:t>atbats</w:t>
+      </w:r>
+      <w:r>
+        <w:rPr>
+          <w:rFonts w:asciiTheme="minorHAnsi" w:hAnsiTheme="minorHAnsi"/>
+          <w:color w:val="0432FF"/>
+          <w:u w:val="single"/>
+        </w:rPr>
+        <w:t>` (</w:t>
+      </w:r>
+      <w:r>
+        <w:rPr>
+          <w:rFonts w:asciiTheme="minorHAnsi" w:hAnsiTheme="minorHAnsi"/>
+          <w:color w:val="0432FF"/>
+          <w:u w:val="single"/>
+        </w:rPr>
+        <w:t xml:space="preserve">Screenshot </w:t>
+      </w:r>
+      <w:r>
+        <w:rPr>
+          <w:rFonts w:asciiTheme="minorHAnsi" w:hAnsiTheme="minorHAnsi"/>
+          <w:color w:val="0432FF"/>
+          <w:u w:val="single"/>
+        </w:rPr>
+        <w:t>below)</w:t>
+      </w:r>
+    </w:p>
+    <w:p>
+      <w:pPr>
+        <w:pStyle w:val="Exerciseindented"/>
+        <w:ind w:left="1080"/>
+        <w:rPr>
+          <w:rFonts w:asciiTheme="minorHAnsi" w:hAnsiTheme="minorHAnsi"/>
+        </w:rPr>
+      </w:pPr>
+      <w:r>
+        <w:rPr>
+          <w:rFonts w:asciiTheme="minorHAnsi" w:hAnsiTheme="minorHAnsi"/>
+          <w:noProof/>
+        </w:rPr>
+        <w:drawing>
+          <wp:inline distT="0" distB="0" distL="0" distR="0" wp14:anchorId="38DB5524" wp14:editId="08C2AE09">
+            <wp:extent cx="3685309" cy="2848010"/>
+            <wp:effectExtent l="0" t="0" r="0" b="0"/>
+            <wp:docPr id="3" name="Picture 3"/>
+            <wp:cNvGraphicFramePr>
+              <a:graphicFrameLocks xmlns:a="http://schemas.openxmlformats.org/drawingml/2006/main" noChangeAspect="1"/>
+            </wp:cNvGraphicFramePr>
+            <a:graphic xmlns:a="http://schemas.openxmlformats.org/drawingml/2006/main">
+              <a:graphicData uri="http://schemas.openxmlformats.org/drawingml/2006/picture">
+                <pic:pic xmlns:pic="http://schemas.openxmlformats.org/drawingml/2006/picture">
+                  <pic:nvPicPr>
+                    <pic:cNvPr id="3" name="Screen Shot 2022-03-30 at 5.03.00 PM.png"/>
+                    <pic:cNvPicPr/>
+                  </pic:nvPicPr>
+                  <pic:blipFill>
+                    <a:blip r:embed="rId7"/>
+                    <a:stretch>
+                      <a:fillRect/>
+                    </a:stretch>
+                  </pic:blipFill>
+                  <pic:spPr>
+                    <a:xfrm>
+                      <a:off x="0" y="0"/>
+                      <a:ext cx="3706635" cy="2864491"/>
+                    </a:xfrm>
+                    <a:prstGeom prst="rect">
+                      <a:avLst/>
+                    </a:prstGeom>
+                  </pic:spPr>
+                </pic:pic>
+              </a:graphicData>
+            </a:graphic>
+          </wp:inline>
+        </w:drawing>
+      </w:r>
+    </w:p>
+    <w:p>
+      <w:pPr>
+        <w:pStyle w:val="Exerciseindented"/>
+        <w:ind w:left="1080"/>
+        <w:rPr>
+          <w:rFonts w:asciiTheme="minorHAnsi" w:hAnsiTheme="minorHAnsi"/>
         </w:rPr>
       </w:pPr>
       <w:r>
@@ -484,8 +715,18 @@
         <w:ind w:left="1080"/>
         <w:rPr>
           <w:rFonts w:asciiTheme="minorHAnsi" w:hAnsiTheme="minorHAnsi"/>
-        </w:rPr>
-      </w:pPr>
+          <w:color w:val="0432FF"/>
+          <w:u w:val="single"/>
+        </w:rPr>
+      </w:pPr>
+      <w:r>
+        <w:rPr>
+          <w:rFonts w:asciiTheme="minorHAnsi" w:hAnsiTheme="minorHAnsi"/>
+          <w:color w:val="0432FF"/>
+          <w:u w:val="single"/>
+        </w:rPr>
+        <w:t>Query of megatable</w:t>
+      </w:r>
     </w:p>
     <w:p>
       <w:pPr>
@@ -493,26 +734,6 @@
         <w:ind w:left="1080"/>
         <w:rPr>
           <w:rFonts w:asciiTheme="minorHAnsi" w:hAnsiTheme="minorHAnsi"/>
-          <w:color w:val="0432FF"/>
-          <w:u w:val="single"/>
-        </w:rPr>
-      </w:pPr>
-      <w:r>
-        <w:rPr>
-          <w:rFonts w:asciiTheme="minorHAnsi" w:hAnsiTheme="minorHAnsi"/>
-          <w:color w:val="0432FF"/>
-          <w:u w:val="single"/>
-        </w:rPr>
-        <w:lastRenderedPageBreak/>
-        <w:t>Query of megatable</w:t>
-      </w:r>
-    </w:p>
-    <w:p>
-      <w:pPr>
-        <w:pStyle w:val="Exerciseindented"/>
-        <w:ind w:left="1080"/>
-        <w:rPr>
-          <w:rFonts w:asciiTheme="minorHAnsi" w:hAnsiTheme="minorHAnsi"/>
         </w:rPr>
       </w:pPr>
       <w:r>
@@ -521,9 +742,9 @@
           <w:noProof/>
         </w:rPr>
         <w:drawing>
-          <wp:inline distT="0" distB="0" distL="0" distR="0" wp14:anchorId="5B5D5D26" wp14:editId="03AB9B11">
-            <wp:extent cx="5486400" cy="2978150"/>
-            <wp:effectExtent l="0" t="0" r="0" b="6350"/>
+          <wp:inline distT="0" distB="0" distL="0" distR="0" wp14:anchorId="5B5D5D26" wp14:editId="375FAB66">
+            <wp:extent cx="4917448" cy="2669309"/>
+            <wp:effectExtent l="0" t="0" r="0" b="0"/>
             <wp:docPr id="1" name="Picture 1"/>
             <wp:cNvGraphicFramePr>
               <a:graphicFrameLocks xmlns:a="http://schemas.openxmlformats.org/drawingml/2006/main" noChangeAspect="1"/>
@@ -536,7 +757,7 @@
                     <pic:cNvPicPr/>
                   </pic:nvPicPr>
                   <pic:blipFill>
-                    <a:blip r:embed="rId7"/>
+                    <a:blip r:embed="rId8"/>
                     <a:stretch>
                       <a:fillRect/>
                     </a:stretch>
@@ -544,7 +765,7 @@
                   <pic:spPr>
                     <a:xfrm>
                       <a:off x="0" y="0"/>
-                      <a:ext cx="5486400" cy="2978150"/>
+                      <a:ext cx="4926003" cy="2673953"/>
                     </a:xfrm>
                     <a:prstGeom prst="rect">
                       <a:avLst/>
@@ -585,13 +806,49 @@
         <w:rPr>
           <w:rFonts w:asciiTheme="minorHAnsi" w:hAnsiTheme="minorHAnsi"/>
           <w:color w:val="0432FF"/>
-        </w:rPr>
-      </w:pPr>
-      <w:r>
-        <w:rPr>
-          <w:rFonts w:asciiTheme="minorHAnsi" w:hAnsiTheme="minorHAnsi"/>
-          <w:color w:val="0432FF"/>
-        </w:rPr>
+          <w:u w:val="single"/>
+        </w:rPr>
+      </w:pPr>
+    </w:p>
+    <w:p>
+      <w:pPr>
+        <w:pStyle w:val="Exerciseindented"/>
+        <w:ind w:left="1080"/>
+        <w:rPr>
+          <w:rFonts w:asciiTheme="minorHAnsi" w:hAnsiTheme="minorHAnsi"/>
+          <w:color w:val="0432FF"/>
+          <w:u w:val="single"/>
+        </w:rPr>
+      </w:pPr>
+    </w:p>
+    <w:p>
+      <w:pPr>
+        <w:pStyle w:val="Exerciseindented"/>
+        <w:ind w:left="1080"/>
+        <w:rPr>
+          <w:rFonts w:asciiTheme="minorHAnsi" w:hAnsiTheme="minorHAnsi"/>
+          <w:color w:val="0432FF"/>
+          <w:u w:val="single"/>
+        </w:rPr>
+      </w:pPr>
+    </w:p>
+    <w:p>
+      <w:pPr>
+        <w:pStyle w:val="Exerciseindented"/>
+        <w:ind w:left="1080"/>
+        <w:rPr>
+          <w:rFonts w:asciiTheme="minorHAnsi" w:hAnsiTheme="minorHAnsi"/>
+          <w:color w:val="0432FF"/>
+          <w:u w:val="single"/>
+        </w:rPr>
+      </w:pPr>
+      <w:r>
+        <w:rPr>
+          <w:rFonts w:asciiTheme="minorHAnsi" w:hAnsiTheme="minorHAnsi"/>
+          <w:color w:val="0432FF"/>
+          <w:u w:val="single"/>
+        </w:rPr>
+        <w:lastRenderedPageBreak/>
         <w:t>LOAD DATA statements to populate the database from .csv files</w:t>
       </w:r>
     </w:p>
@@ -624,7 +881,7 @@
                     <pic:cNvPicPr/>
                   </pic:nvPicPr>
                   <pic:blipFill>
-                    <a:blip r:embed="rId8"/>
+                    <a:blip r:embed="rId9"/>
                     <a:stretch>
                       <a:fillRect/>
                     </a:stretch>
@@ -697,18 +954,17 @@
           <w:rFonts w:asciiTheme="minorHAnsi" w:hAnsiTheme="minorHAnsi"/>
           <w:color w:val="0432FF"/>
         </w:rPr>
-        <w:t xml:space="preserve">Since we did the database modeling portion of the assignment together, I would say I contributed 50% to the database side of the project. This involved designing the schemas, tables (with appropriate data types), writing scripts for populating the tables, </w:t>
-      </w:r>
-      <w:r>
-        <w:rPr>
-          <w:rFonts w:asciiTheme="minorHAnsi" w:hAnsiTheme="minorHAnsi"/>
-          <w:color w:val="0432FF"/>
-        </w:rPr>
-        <w:lastRenderedPageBreak/>
-        <w:t>decomposing, and verifying that the data is valid. The biggest roadblocks were definitely dealing with inconsistencies in the raw data, which need to be handled during table insertion.</w:t>
-      </w:r>
-      <w:bookmarkStart w:id="0" w:name="_GoBack"/>
-      <w:bookmarkEnd w:id="0"/>
+        <w:t>Since we did the database modeling portion of the assignment together, I would say I contributed 50% to the database side of the project. This involved designing the schemas, tables (with appropriate data types), writing scripts for populating the tables, decomposing, and verifying that the data is valid. The biggest roadblocks were definitely dealing with inconsistencies in the raw data, which need to be handled during table insertion.</w:t>
+      </w:r>
+    </w:p>
+    <w:p>
+      <w:pPr>
+        <w:pStyle w:val="Exerciseindented"/>
+        <w:rPr>
+          <w:rFonts w:asciiTheme="minorHAnsi" w:hAnsiTheme="minorHAnsi"/>
+          <w:color w:val="0432FF"/>
+        </w:rPr>
+      </w:pPr>
     </w:p>
     <w:p>
       <w:pPr>
@@ -936,6 +1192,7 @@
         <w:pStyle w:val="Heading2"/>
       </w:pPr>
       <w:r>
+        <w:lastRenderedPageBreak/>
         <w:t>Next deliverable</w:t>
       </w:r>
     </w:p>

</xml_diff>